<commit_message>
5 clusters + images
</commit_message>
<xml_diff>
--- a/Paper/matrix-profile.docx
+++ b/Paper/matrix-profile.docx
@@ -13428,7 +13428,6 @@
         </w:rPr>
         <w:t xml:space="preserve"> on a dataset that spans from 01.01.2019 to 31.12.2019 even </w:t>
       </w:r>
-      <w:proofErr w:type="gramStart"/>
       <w:r>
         <w:rPr>
           <w:lang w:val="en-GB"/>
@@ -13439,20 +13438,56 @@
         <w:rPr>
           <w:lang w:val="en-GB"/>
         </w:rPr>
+        <w:t>more</w:t>
+      </w:r>
+      <w:r>
+        <w:rPr>
+          <w:lang w:val="en-GB"/>
+        </w:rPr>
+        <w:t xml:space="preserve"> recent data are available, mainly because the pandemic COVID completely changes operational patterns and caused a closure of the university from February 2020.</w:t>
+      </w:r>
+      <w:r>
+        <w:rPr>
+          <w:lang w:val="en-GB"/>
+        </w:rPr>
         <w:t xml:space="preserve"> </w:t>
       </w:r>
       <w:r>
         <w:rPr>
           <w:lang w:val="en-GB"/>
         </w:rPr>
-        <w:t>more</w:t>
-      </w:r>
-      <w:proofErr w:type="gramEnd"/>
-      <w:r>
-        <w:rPr>
-          <w:lang w:val="en-GB"/>
-        </w:rPr>
-        <w:t xml:space="preserve"> recent data are available, mainly because the pandemic COVID completely changes operational patterns and caused a closure of the university from February 2020.</w:t>
+        <w:t xml:space="preserve">The analysis was carried out using the R statistical software </w:t>
+      </w:r>
+      <w:r>
+        <w:rPr>
+          <w:lang w:val="en-GB"/>
+        </w:rPr>
+        <w:fldChar w:fldCharType="begin" w:fldLock="1"/>
+      </w:r>
+      <w:r>
+        <w:rPr>
+          <w:lang w:val="en-GB"/>
+        </w:rPr>
+        <w:instrText>ADDIN CSL_CITATION {"citationItems":[{"id":"ITEM-1","itemData":{"author":[{"dropping-particle":"","family":"R Core Team","given":"","non-dropping-particle":"","parse-names":false,"suffix":""}],"id":"ITEM-1","issued":{"date-parts":[["2017"]]},"publisher-place":"Vienna, Austria","title":"R: A Language and Environment for Statistical Computing","type":"article"},"uris":["http://www.mendeley.com/documents/?uuid=feebcdd1-68fb-42f4-aebc-ca93eb3fd1c5"]}],"mendeley":{"formattedCitation":"[35]","plainTextFormattedCitation":"[35]","previouslyFormattedCitation":"[35]"},"properties":{"noteIndex":0},"schema":"https://github.com/citation-style-language/schema/raw/master/csl-citation.json"}</w:instrText>
+      </w:r>
+      <w:r>
+        <w:rPr>
+          <w:lang w:val="en-GB"/>
+        </w:rPr>
+        <w:fldChar w:fldCharType="separate"/>
+      </w:r>
+      <w:r>
+        <w:rPr>
+          <w:noProof/>
+          <w:lang w:val="en-GB"/>
+        </w:rPr>
+        <w:t>[35]</w:t>
+      </w:r>
+      <w:r>
+        <w:rPr>
+          <w:lang w:val="en-GB"/>
+        </w:rPr>
+        <w:fldChar w:fldCharType="end"/>
       </w:r>
       <w:r>
         <w:rPr>
@@ -13464,59 +13499,14 @@
         <w:rPr>
           <w:lang w:val="en-GB"/>
         </w:rPr>
-        <w:t xml:space="preserve">The analysis was carried out using the R statistical software </w:t>
-      </w:r>
-      <w:r>
-        <w:rPr>
-          <w:lang w:val="en-GB"/>
-        </w:rPr>
-        <w:fldChar w:fldCharType="begin" w:fldLock="1"/>
-      </w:r>
-      <w:r>
-        <w:rPr>
-          <w:lang w:val="en-GB"/>
-        </w:rPr>
-        <w:instrText>ADDIN CSL_CITATION {"citationItems":[{"id":"ITEM-1","itemData":{"author":[{"dropping-particle":"","family":"R Core Team","given":"","non-dropping-particle":"","parse-names":false,"suffix":""}],"id":"ITEM-1","issued":{"date-parts":[["2017"]]},"publisher-place":"Vienna, Austria","title":"R: A Language and Environment for Statistical Computing","type":"article"},"uris":["http://www.mendeley.com/documents/?uuid=feebcdd1-68fb-42f4-aebc-ca93eb3fd1c5"]}],"mendeley":{"formattedCitation":"[35]","plainTextFormattedCitation":"[35]","previouslyFormattedCitation":"[35]"},"properties":{"noteIndex":0},"schema":"https://github.com/citation-style-language/schema/raw/master/csl-citation.json"}</w:instrText>
-      </w:r>
-      <w:r>
-        <w:rPr>
-          <w:lang w:val="en-GB"/>
-        </w:rPr>
-        <w:fldChar w:fldCharType="separate"/>
-      </w:r>
-      <w:r>
-        <w:rPr>
-          <w:noProof/>
-          <w:lang w:val="en-GB"/>
-        </w:rPr>
-        <w:t>[35]</w:t>
-      </w:r>
-      <w:r>
-        <w:rPr>
-          <w:lang w:val="en-GB"/>
-        </w:rPr>
-        <w:fldChar w:fldCharType="end"/>
-      </w:r>
-      <w:r>
-        <w:rPr>
-          <w:lang w:val="en-GB"/>
-        </w:rPr>
-        <w:t xml:space="preserve"> </w:t>
-      </w:r>
-      <w:r>
-        <w:rPr>
-          <w:lang w:val="en-GB"/>
-        </w:rPr>
         <w:t xml:space="preserve">for the </w:t>
       </w:r>
-      <w:proofErr w:type="spellStart"/>
-      <w:r>
-        <w:rPr>
-          <w:lang w:val="en-GB"/>
-        </w:rPr>
-        <w:t>preprocessing</w:t>
-      </w:r>
-      <w:proofErr w:type="spellEnd"/>
+      <w:r>
+        <w:rPr>
+          <w:lang w:val="en-GB"/>
+        </w:rPr>
+        <w:t>pre-processing</w:t>
+      </w:r>
       <w:r>
         <w:rPr>
           <w:lang w:val="en-GB"/>
@@ -13638,7 +13628,6 @@
           <w:lang w:val="en-GB"/>
         </w:rPr>
       </w:pPr>
-      <w:commentRangeStart w:id="8"/>
       <w:r>
         <w:rPr>
           <w:b/>
@@ -13659,69 +13648,53 @@
         <w:rPr>
           <w:lang w:val="en-GB"/>
         </w:rPr>
-        <w:t xml:space="preserve"> The </w:t>
-      </w:r>
-      <w:r>
-        <w:rPr>
-          <w:lang w:val="en-GB"/>
-        </w:rPr>
-        <w:t xml:space="preserve">cleaned </w:t>
-      </w:r>
-      <w:r>
-        <w:rPr>
-          <w:lang w:val="en-GB"/>
-        </w:rPr>
-        <w:t xml:space="preserve">timeseries data </w:t>
-      </w:r>
-      <w:r>
-        <w:rPr>
-          <w:lang w:val="en-GB"/>
-        </w:rPr>
-        <w:t>is then</w:t>
-      </w:r>
-      <w:r>
-        <w:rPr>
-          <w:lang w:val="en-GB"/>
-        </w:rPr>
-        <w:t xml:space="preserve"> organized into a matrix 365x96</w:t>
-      </w:r>
-      <w:r>
-        <w:rPr>
-          <w:lang w:val="en-GB"/>
-        </w:rPr>
-        <w:t xml:space="preserve"> where each row corresponds to a daily load profile. Then hierarchical clustering algorithm with </w:t>
+        <w:t xml:space="preserve"> </w:t>
+      </w:r>
+      <w:r>
+        <w:rPr>
+          <w:lang w:val="en-GB"/>
+        </w:rPr>
+        <w:t xml:space="preserve">The definition of the clusters was performed through a semi-supervised process that combines prior knowledge of the case study with a fully automated, data-driven approach. The results are shown in the figure. From the annual dataset, </w:t>
       </w:r>
       <w:proofErr w:type="gramStart"/>
       <w:r>
         <w:rPr>
           <w:lang w:val="en-GB"/>
         </w:rPr>
-        <w:t>ward.D</w:t>
+        <w:t>Sundays</w:t>
       </w:r>
       <w:proofErr w:type="gramEnd"/>
       <w:r>
         <w:rPr>
           <w:lang w:val="en-GB"/>
         </w:rPr>
-        <w:t>2</w:t>
-      </w:r>
-      <w:r>
-        <w:rPr>
-          <w:lang w:val="en-GB"/>
-        </w:rPr>
-        <w:t xml:space="preserve"> method was implemented</w:t>
-      </w:r>
-      <w:r>
-        <w:rPr>
-          <w:lang w:val="en-GB"/>
-        </w:rPr>
-        <w:t xml:space="preserve"> on the not normalized daily load profiles. The silhouette index, implemented in the package </w:t>
+        <w:t xml:space="preserve"> and public holidays with complete closure of the university were extracted a priori and assigned to cluster 1, while Saturdays and half-day working weekdays were assigned to cluster 2. On the remaining, weekday working days, an unsupervised cluster analysis was performed using the </w:t>
       </w:r>
       <w:proofErr w:type="spellStart"/>
       <w:r>
         <w:rPr>
           <w:lang w:val="en-GB"/>
         </w:rPr>
+        <w:t>kmeans</w:t>
+      </w:r>
+      <w:proofErr w:type="spellEnd"/>
+      <w:r>
+        <w:rPr>
+          <w:lang w:val="en-GB"/>
+        </w:rPr>
+        <w:t xml:space="preserve"> algorithm. </w:t>
+      </w:r>
+      <w:r>
+        <w:rPr>
+          <w:lang w:val="en-GB"/>
+        </w:rPr>
+        <w:t xml:space="preserve">The silhouette index, implemented in the package </w:t>
+      </w:r>
+      <w:proofErr w:type="spellStart"/>
+      <w:r>
+        <w:rPr>
+          <w:lang w:val="en-GB"/>
+        </w:rPr>
         <w:t>NbClust</w:t>
       </w:r>
       <w:proofErr w:type="spellEnd"/>
@@ -13766,43 +13739,94 @@
         <w:rPr>
           <w:lang w:val="en-GB"/>
         </w:rPr>
-        <w:t xml:space="preserve">, was used to search the optimal number of clusters in a range 2-6. After the analysis the number of clusters identified is four as shown in figure. These clusters will be used to split the CMP for a given context into homogeneous groups </w:t>
-      </w:r>
-      <w:proofErr w:type="gramStart"/>
-      <w:r>
-        <w:rPr>
-          <w:lang w:val="en-GB"/>
-        </w:rPr>
-        <w:t>in order to</w:t>
-      </w:r>
-      <w:proofErr w:type="gramEnd"/>
-      <w:r>
-        <w:rPr>
-          <w:lang w:val="en-GB"/>
-        </w:rPr>
-        <w:t xml:space="preserve"> find anomalous behaviours.</w:t>
+        <w:t xml:space="preserve">, was used </w:t>
+      </w:r>
+      <w:r>
+        <w:rPr>
+          <w:lang w:val="en-GB"/>
+        </w:rPr>
+        <w:t xml:space="preserve">for the unsupervised search of </w:t>
+      </w:r>
+      <w:r>
+        <w:rPr>
+          <w:lang w:val="en-GB"/>
+        </w:rPr>
+        <w:t>the optimal number of clusters in a range</w:t>
+      </w:r>
+      <w:r>
+        <w:rPr>
+          <w:lang w:val="en-GB"/>
+        </w:rPr>
+        <w:t xml:space="preserve"> between two and four clusters</w:t>
+      </w:r>
+      <w:r>
+        <w:rPr>
+          <w:lang w:val="en-GB"/>
+        </w:rPr>
+        <w:t>.</w:t>
+      </w:r>
+      <w:r>
+        <w:rPr>
+          <w:lang w:val="en-GB"/>
+        </w:rPr>
+        <w:t xml:space="preserve"> The index identifies 3 </w:t>
+      </w:r>
+      <w:r>
+        <w:rPr>
+          <w:lang w:val="en-GB"/>
+        </w:rPr>
+        <w:t xml:space="preserve">as the best number of </w:t>
+      </w:r>
+      <w:r>
+        <w:rPr>
+          <w:lang w:val="en-GB"/>
+        </w:rPr>
+        <w:t>clusters</w:t>
+      </w:r>
+      <w:r>
+        <w:rPr>
+          <w:lang w:val="en-GB"/>
+        </w:rPr>
+        <w:t xml:space="preserve"> and the daily profiles were arranged in </w:t>
+      </w:r>
+      <w:r>
+        <w:rPr>
+          <w:lang w:val="en-GB"/>
+        </w:rPr>
+        <w:t xml:space="preserve">clusters </w:t>
+      </w:r>
+      <w:r>
+        <w:rPr>
+          <w:lang w:val="en-GB"/>
+        </w:rPr>
+        <w:t xml:space="preserve">3,4,5 </w:t>
+      </w:r>
+      <w:r>
+        <w:rPr>
+          <w:lang w:val="en-GB"/>
+        </w:rPr>
+        <w:t>as shown in figure</w:t>
+      </w:r>
+      <w:r>
+        <w:rPr>
+          <w:lang w:val="en-GB"/>
+        </w:rPr>
+        <w:t xml:space="preserve">. </w:t>
       </w:r>
     </w:p>
-    <w:commentRangeEnd w:id="8"/>
     <w:p>
       <w:pPr>
         <w:spacing w:line="360" w:lineRule="auto"/>
       </w:pPr>
       <w:r>
         <w:rPr>
-          <w:rStyle w:val="Rimandocommento"/>
-        </w:rPr>
-        <w:commentReference w:id="8"/>
-      </w:r>
-      <w:r>
-        <w:rPr>
           <w:noProof/>
         </w:rPr>
         <w:drawing>
-          <wp:inline distT="0" distB="0" distL="0" distR="0" wp14:anchorId="1F68E8A8" wp14:editId="7E0DF5CE">
+          <wp:inline distT="0" distB="0" distL="0" distR="0" wp14:anchorId="2D0CE463" wp14:editId="447289A3">
             <wp:extent cx="6116320" cy="1835150"/>
             <wp:effectExtent l="0" t="0" r="5080" b="6350"/>
-            <wp:docPr id="16" name="Immagine 16"/>
+            <wp:docPr id="8" name="Immagine 8"/>
             <wp:cNvGraphicFramePr>
               <a:graphicFrameLocks xmlns:a="http://schemas.openxmlformats.org/drawingml/2006/main" noChangeAspect="1"/>
             </wp:cNvGraphicFramePr>
@@ -13810,7 +13834,7 @@
               <a:graphicData uri="http://schemas.openxmlformats.org/drawingml/2006/picture">
                 <pic:pic xmlns:pic="http://schemas.openxmlformats.org/drawingml/2006/picture">
                   <pic:nvPicPr>
-                    <pic:cNvPr id="16" name="Immagine 16"/>
+                    <pic:cNvPr id="8" name="Immagine 8"/>
                     <pic:cNvPicPr/>
                   </pic:nvPicPr>
                   <pic:blipFill>
@@ -13899,6 +13923,7 @@
           <w:bCs/>
           <w:lang w:val="en-GB"/>
         </w:rPr>
+        <w:lastRenderedPageBreak/>
         <w:t>Context definition.</w:t>
       </w:r>
       <w:r>
@@ -13911,20 +13936,67 @@
         <w:rPr>
           <w:lang w:val="en-GB"/>
         </w:rPr>
-        <w:t xml:space="preserve">Contexts were evaluated through a regression tree. </w:t>
-      </w:r>
-      <w:r>
-        <w:rPr>
-          <w:rFonts w:ascii="Calibri" w:hAnsi="Calibri" w:cs="Calibri"/>
-          <w:lang w:val="en-GB"/>
-        </w:rPr>
-        <w:t>﻿</w:t>
-      </w:r>
-      <w:r>
-        <w:rPr>
-          <w:lang w:val="en-GB"/>
-        </w:rPr>
-        <w:t>The time windows of the daily load profiles were evaluated</w:t>
+        <w:t>The definition of contexts is done downstream of a sub-daily time window analysis performed with CART</w:t>
+      </w:r>
+      <w:r>
+        <w:rPr>
+          <w:lang w:val="en-GB"/>
+        </w:rPr>
+        <w:t xml:space="preserve">, </w:t>
+      </w:r>
+      <w:proofErr w:type="spellStart"/>
+      <w:r>
+        <w:rPr>
+          <w:lang w:val="en-GB"/>
+        </w:rPr>
+        <w:t>uising</w:t>
+      </w:r>
+      <w:proofErr w:type="spellEnd"/>
+      <w:r>
+        <w:rPr>
+          <w:lang w:val="en-GB"/>
+        </w:rPr>
+        <w:t xml:space="preserve"> the R package </w:t>
+      </w:r>
+      <w:proofErr w:type="spellStart"/>
+      <w:r>
+        <w:rPr>
+          <w:lang w:val="en-GB"/>
+        </w:rPr>
+        <w:t>rpart</w:t>
+      </w:r>
+      <w:proofErr w:type="spellEnd"/>
+      <w:r>
+        <w:rPr>
+          <w:lang w:val="en-GB"/>
+        </w:rPr>
+        <w:t xml:space="preserve">. </w:t>
+      </w:r>
+      <w:proofErr w:type="gramStart"/>
+      <w:r>
+        <w:rPr>
+          <w:lang w:val="en-GB"/>
+        </w:rPr>
+        <w:t>In order to</w:t>
+      </w:r>
+      <w:proofErr w:type="gramEnd"/>
+      <w:r>
+        <w:rPr>
+          <w:lang w:val="en-GB"/>
+        </w:rPr>
+        <w:t xml:space="preserve"> identify meaningful regions of daily load profile with homogeneous electricity consumption only working days were taken into account</w:t>
+      </w:r>
+      <w:r>
+        <w:rPr>
+          <w:lang w:val="en-GB"/>
+        </w:rPr>
+        <w:t xml:space="preserve"> (i.e., clusters 4,5,6) </w:t>
+      </w:r>
+      <w:r>
+        <w:rPr>
+          <w:lang w:val="en-GB"/>
+        </w:rPr>
+        <w:t>excluding weekends and holidays</w:t>
       </w:r>
       <w:r>
         <w:rPr>
@@ -13936,75 +14008,175 @@
         <w:rPr>
           <w:lang w:val="en-GB"/>
         </w:rPr>
-        <w:t>using a regression tree</w:t>
-      </w:r>
-      <w:r>
-        <w:rPr>
-          <w:lang w:val="en-GB"/>
-        </w:rPr>
-        <w:t xml:space="preserve"> using total electrical load as target variable and time of the day as numerical predictive variable. </w:t>
+        <w:t xml:space="preserve">(i.e., clusters </w:t>
+      </w:r>
+      <w:r>
+        <w:rPr>
+          <w:lang w:val="en-GB"/>
+        </w:rPr>
+        <w:t>1 and 2</w:t>
+      </w:r>
+      <w:r>
+        <w:rPr>
+          <w:lang w:val="en-GB"/>
+        </w:rPr>
+        <w:t>)</w:t>
+      </w:r>
+      <w:r>
+        <w:rPr>
+          <w:lang w:val="en-GB"/>
+        </w:rPr>
+        <w:t xml:space="preserve">. </w:t>
+      </w:r>
+      <w:r>
+        <w:rPr>
+          <w:lang w:val="en-GB"/>
+        </w:rPr>
+        <w:t xml:space="preserve">The number of profiles used are 243 for a total number of datapoints of </w:t>
+      </w:r>
+      <w:r>
+        <w:rPr>
+          <w:lang w:val="en-GB"/>
+        </w:rPr>
+        <w:t>23328</w:t>
+      </w:r>
+      <w:r>
+        <w:rPr>
+          <w:lang w:val="en-GB"/>
+        </w:rPr>
+        <w:t xml:space="preserve">. </w:t>
+      </w:r>
+      <w:r>
+        <w:rPr>
+          <w:lang w:val="en-GB"/>
+        </w:rPr>
+        <w:t>T</w:t>
+      </w:r>
+      <w:r>
+        <w:rPr>
+          <w:lang w:val="en-GB"/>
+        </w:rPr>
+        <w:t>otal electrical load</w:t>
+      </w:r>
+      <w:r>
+        <w:rPr>
+          <w:lang w:val="en-GB"/>
+        </w:rPr>
+        <w:t xml:space="preserve"> was used</w:t>
+      </w:r>
+      <w:r>
+        <w:rPr>
+          <w:lang w:val="en-GB"/>
+        </w:rPr>
+        <w:t xml:space="preserve"> as </w:t>
+      </w:r>
+      <w:r>
+        <w:rPr>
+          <w:lang w:val="en-GB"/>
+        </w:rPr>
+        <w:t xml:space="preserve">numerical </w:t>
+      </w:r>
+      <w:r>
+        <w:rPr>
+          <w:lang w:val="en-GB"/>
+        </w:rPr>
+        <w:t xml:space="preserve">target variable and time of the day as numerical predictive variable. </w:t>
+      </w:r>
+      <w:r>
+        <w:rPr>
+          <w:lang w:val="en-GB"/>
+        </w:rPr>
+        <w:t>The time of the day was transformed in decimal form to perform a more effective discretization and t</w:t>
+      </w:r>
+      <w:r>
+        <w:rPr>
+          <w:lang w:val="en-GB"/>
+        </w:rPr>
+        <w:t xml:space="preserve">he stopping criterion used in the regression tree is the minimum number of </w:t>
+      </w:r>
+      <w:r>
+        <w:rPr>
+          <w:lang w:val="en-GB"/>
+        </w:rPr>
+        <w:t xml:space="preserve">objects </w:t>
+      </w:r>
+      <w:r>
+        <w:rPr>
+          <w:lang w:val="en-GB"/>
+        </w:rPr>
+        <w:t>in each leaf node of 2</w:t>
+      </w:r>
+      <w:r>
+        <w:rPr>
+          <w:lang w:val="en-GB"/>
+        </w:rPr>
+        <w:t>:30</w:t>
+      </w:r>
+      <w:r>
+        <w:rPr>
+          <w:lang w:val="en-GB"/>
+        </w:rPr>
+        <w:t xml:space="preserve"> hours</w:t>
+      </w:r>
+      <w:r>
+        <w:rPr>
+          <w:lang w:val="en-GB"/>
+        </w:rPr>
+        <w:t xml:space="preserve"> (i.e., </w:t>
+      </w:r>
+      <w:proofErr w:type="spellStart"/>
+      <w:r>
+        <w:rPr>
+          <w:lang w:val="en-GB"/>
+        </w:rPr>
+        <w:t>minbucket</w:t>
+      </w:r>
+      <w:proofErr w:type="spellEnd"/>
+      <w:r>
+        <w:rPr>
+          <w:lang w:val="en-GB"/>
+        </w:rPr>
+        <w:t xml:space="preserve"> </w:t>
       </w:r>
       <w:proofErr w:type="gramStart"/>
       <w:r>
         <w:rPr>
           <w:lang w:val="en-GB"/>
         </w:rPr>
-        <w:t>In order to</w:t>
+        <w:t xml:space="preserve">= </w:t>
+      </w:r>
+      <w:r>
+        <w:rPr>
+          <w:lang w:val="en-GB"/>
+        </w:rPr>
+        <w:t xml:space="preserve"> 60</w:t>
       </w:r>
       <w:proofErr w:type="gramEnd"/>
       <w:r>
         <w:rPr>
           <w:lang w:val="en-GB"/>
         </w:rPr>
-        <w:t xml:space="preserve"> identify meaningful regions of daily load profile with homogeneous electricity </w:t>
-      </w:r>
-      <w:r>
-        <w:rPr>
-          <w:lang w:val="en-GB"/>
-        </w:rPr>
-        <w:lastRenderedPageBreak/>
-        <w:t xml:space="preserve">consumption only working days were taken into account, excluding weekends and holidays. The stopping criterion used in the regression tree is the minimum number of </w:t>
-      </w:r>
-      <w:proofErr w:type="gramStart"/>
-      <w:r>
-        <w:rPr>
-          <w:lang w:val="en-GB"/>
-        </w:rPr>
-        <w:t>object</w:t>
-      </w:r>
-      <w:proofErr w:type="gramEnd"/>
-      <w:r>
-        <w:rPr>
-          <w:lang w:val="en-GB"/>
-        </w:rPr>
-        <w:t xml:space="preserve"> in each leaf node of 2 hours. </w:t>
-      </w:r>
-      <w:commentRangeStart w:id="9"/>
-      <w:r>
-        <w:rPr>
-          <w:lang w:val="en-GB"/>
-        </w:rPr>
-        <w:t xml:space="preserve">The resulting time windows are presented in table. </w:t>
-      </w:r>
-      <w:r>
-        <w:rPr>
-          <w:lang w:val="en-GB"/>
-        </w:rPr>
-        <w:t xml:space="preserve">To be underlined that the </w:t>
-      </w:r>
-      <w:proofErr w:type="gramStart"/>
-      <w:r>
-        <w:rPr>
-          <w:lang w:val="en-GB"/>
-        </w:rPr>
-        <w:t>right hand</w:t>
-      </w:r>
-      <w:proofErr w:type="gramEnd"/>
-      <w:r>
-        <w:rPr>
-          <w:lang w:val="en-GB"/>
-        </w:rPr>
-        <w:t xml:space="preserve"> side of the interval is not included in the interval itself. The smallest time window is the second one corresponding to the ramp up of the energy systems with a duration of 2.5 hours. To define a unique context length that can be suitable for all the time windows</w:t>
+        <w:t>*2.5/15*length(unique(</w:t>
+      </w:r>
+      <w:proofErr w:type="spellStart"/>
+      <w:r>
+        <w:rPr>
+          <w:lang w:val="en-GB"/>
+        </w:rPr>
+        <w:t>df$Date</w:t>
+      </w:r>
+      <w:proofErr w:type="spellEnd"/>
+      <w:r>
+        <w:rPr>
+          <w:lang w:val="en-GB"/>
+        </w:rPr>
+        <w:t>))</w:t>
+      </w:r>
+      <w:r>
+        <w:rPr>
+          <w:lang w:val="en-GB"/>
+        </w:rPr>
+        <w:t xml:space="preserve"> )</w:t>
       </w:r>
       <w:r>
         <w:rPr>
@@ -14016,26 +14188,208 @@
         <w:rPr>
           <w:lang w:val="en-GB"/>
         </w:rPr>
-        <w:t xml:space="preserve"> One hour</w:t>
-      </w:r>
-      <w:commentRangeEnd w:id="9"/>
-      <w:r>
-        <w:rPr>
-          <w:rStyle w:val="Rimandocommento"/>
-          <w:lang w:val="en-GB"/>
-        </w:rPr>
-        <w:commentReference w:id="9"/>
+        <w:t xml:space="preserve"> </w:t>
       </w:r>
     </w:p>
     <w:p>
       <w:pPr>
+        <w:pStyle w:val="Els-body-text-large"/>
+        <w:rPr>
+          <w:lang w:val="en-GB"/>
+        </w:rPr>
+      </w:pPr>
+    </w:p>
+    <w:p>
+      <w:pPr>
+        <w:spacing w:line="360" w:lineRule="auto"/>
+        <w:jc w:val="center"/>
+      </w:pPr>
+      <w:r>
+        <w:rPr>
+          <w:noProof/>
+        </w:rPr>
+        <w:drawing>
+          <wp:inline distT="0" distB="0" distL="0" distR="0" wp14:anchorId="3F2394DD" wp14:editId="6FF5CC96">
+            <wp:extent cx="3064364" cy="1915228"/>
+            <wp:effectExtent l="0" t="0" r="0" b="2540"/>
+            <wp:docPr id="12" name="Immagine 12"/>
+            <wp:cNvGraphicFramePr>
+              <a:graphicFrameLocks xmlns:a="http://schemas.openxmlformats.org/drawingml/2006/main" noChangeAspect="1"/>
+            </wp:cNvGraphicFramePr>
+            <a:graphic xmlns:a="http://schemas.openxmlformats.org/drawingml/2006/main">
+              <a:graphicData uri="http://schemas.openxmlformats.org/drawingml/2006/picture">
+                <pic:pic xmlns:pic="http://schemas.openxmlformats.org/drawingml/2006/picture">
+                  <pic:nvPicPr>
+                    <pic:cNvPr id="12" name="Immagine 12"/>
+                    <pic:cNvPicPr/>
+                  </pic:nvPicPr>
+                  <pic:blipFill>
+                    <a:blip r:embed="rId19" cstate="print">
+                      <a:extLst>
+                        <a:ext uri="{28A0092B-C50C-407E-A947-70E740481C1C}">
+                          <a14:useLocalDpi xmlns:a14="http://schemas.microsoft.com/office/drawing/2010/main" val="0"/>
+                        </a:ext>
+                      </a:extLst>
+                    </a:blip>
+                    <a:stretch>
+                      <a:fillRect/>
+                    </a:stretch>
+                  </pic:blipFill>
+                  <pic:spPr>
+                    <a:xfrm>
+                      <a:off x="0" y="0"/>
+                      <a:ext cx="3085624" cy="1928516"/>
+                    </a:xfrm>
+                    <a:prstGeom prst="rect">
+                      <a:avLst/>
+                    </a:prstGeom>
+                  </pic:spPr>
+                </pic:pic>
+              </a:graphicData>
+            </a:graphic>
+          </wp:inline>
+        </w:drawing>
+      </w:r>
+      <w:r>
+        <w:rPr>
+          <w:noProof/>
+        </w:rPr>
+        <w:drawing>
+          <wp:inline distT="0" distB="0" distL="0" distR="0" wp14:anchorId="2D522EC4" wp14:editId="44D8DC03">
+            <wp:extent cx="2868246" cy="1912064"/>
+            <wp:effectExtent l="0" t="0" r="2540" b="5715"/>
+            <wp:docPr id="11" name="Immagine 11"/>
+            <wp:cNvGraphicFramePr>
+              <a:graphicFrameLocks xmlns:a="http://schemas.openxmlformats.org/drawingml/2006/main" noChangeAspect="1"/>
+            </wp:cNvGraphicFramePr>
+            <a:graphic xmlns:a="http://schemas.openxmlformats.org/drawingml/2006/main">
+              <a:graphicData uri="http://schemas.openxmlformats.org/drawingml/2006/picture">
+                <pic:pic xmlns:pic="http://schemas.openxmlformats.org/drawingml/2006/picture">
+                  <pic:nvPicPr>
+                    <pic:cNvPr id="11" name="Immagine 11"/>
+                    <pic:cNvPicPr/>
+                  </pic:nvPicPr>
+                  <pic:blipFill>
+                    <a:blip r:embed="rId20" cstate="print">
+                      <a:extLst>
+                        <a:ext uri="{28A0092B-C50C-407E-A947-70E740481C1C}">
+                          <a14:useLocalDpi xmlns:a14="http://schemas.microsoft.com/office/drawing/2010/main" val="0"/>
+                        </a:ext>
+                      </a:extLst>
+                    </a:blip>
+                    <a:stretch>
+                      <a:fillRect/>
+                    </a:stretch>
+                  </pic:blipFill>
+                  <pic:spPr>
+                    <a:xfrm>
+                      <a:off x="0" y="0"/>
+                      <a:ext cx="2885122" cy="1923314"/>
+                    </a:xfrm>
+                    <a:prstGeom prst="rect">
+                      <a:avLst/>
+                    </a:prstGeom>
+                  </pic:spPr>
+                </pic:pic>
+              </a:graphicData>
+            </a:graphic>
+          </wp:inline>
+        </w:drawing>
+      </w:r>
+    </w:p>
+    <w:p>
+      <w:pPr>
         <w:pStyle w:val="Els-caption"/>
         <w:jc w:val="center"/>
         <w:rPr>
           <w:lang w:val="en-GB"/>
         </w:rPr>
       </w:pPr>
-      <w:commentRangeStart w:id="10"/>
+      <w:r>
+        <w:rPr>
+          <w:lang w:val="en-GB"/>
+        </w:rPr>
+        <w:t>Fig. 1. (a) first picture; (b) second picture.</w:t>
+      </w:r>
+    </w:p>
+    <w:p>
+      <w:pPr>
+        <w:pStyle w:val="Els-body-text-large"/>
+        <w:rPr>
+          <w:lang w:val="en-GB"/>
+        </w:rPr>
+      </w:pPr>
+    </w:p>
+    <w:p>
+      <w:pPr>
+        <w:pStyle w:val="Els-body-text-large"/>
+        <w:rPr>
+          <w:lang w:val="en-GB"/>
+        </w:rPr>
+      </w:pPr>
+      <w:r>
+        <w:rPr>
+          <w:lang w:val="en-GB"/>
+        </w:rPr>
+        <w:t xml:space="preserve"> </w:t>
+      </w:r>
+      <w:commentRangeStart w:id="8"/>
+      <w:r>
+        <w:rPr>
+          <w:lang w:val="en-GB"/>
+        </w:rPr>
+        <w:t xml:space="preserve">The resulting time windows are presented in table. </w:t>
+      </w:r>
+      <w:r>
+        <w:rPr>
+          <w:lang w:val="en-GB"/>
+        </w:rPr>
+        <w:t xml:space="preserve">To be underlined that the </w:t>
+      </w:r>
+      <w:proofErr w:type="gramStart"/>
+      <w:r>
+        <w:rPr>
+          <w:lang w:val="en-GB"/>
+        </w:rPr>
+        <w:t>right hand</w:t>
+      </w:r>
+      <w:proofErr w:type="gramEnd"/>
+      <w:r>
+        <w:rPr>
+          <w:lang w:val="en-GB"/>
+        </w:rPr>
+        <w:t xml:space="preserve"> side of the interval is not included in the interval itself. The smallest time window is the second one corresponding to the ramp up of the energy systems with a duration of 2.5 hours. To define a unique context length that can be suitable for all the time windows</w:t>
+      </w:r>
+      <w:r>
+        <w:rPr>
+          <w:lang w:val="en-GB"/>
+        </w:rPr>
+        <w:t>.</w:t>
+      </w:r>
+      <w:r>
+        <w:rPr>
+          <w:lang w:val="en-GB"/>
+        </w:rPr>
+        <w:t xml:space="preserve"> One hour</w:t>
+      </w:r>
+      <w:commentRangeEnd w:id="8"/>
+      <w:r>
+        <w:rPr>
+          <w:rStyle w:val="Rimandocommento"/>
+          <w:lang w:val="en-GB"/>
+        </w:rPr>
+        <w:commentReference w:id="8"/>
+      </w:r>
+    </w:p>
+    <w:p>
+      <w:pPr>
+        <w:pStyle w:val="Els-caption"/>
+        <w:jc w:val="center"/>
+        <w:rPr>
+          <w:lang w:val="en-GB"/>
+        </w:rPr>
+      </w:pPr>
+      <w:commentRangeStart w:id="9"/>
       <w:r>
         <w:rPr>
           <w:b/>
@@ -14058,13 +14412,13 @@
         </w:rPr>
         <w:t xml:space="preserve"> </w:t>
       </w:r>
-      <w:commentRangeEnd w:id="10"/>
+      <w:commentRangeEnd w:id="9"/>
       <w:r>
         <w:rPr>
           <w:rStyle w:val="Rimandocommento"/>
           <w:lang w:val="en-GB"/>
         </w:rPr>
-        <w:commentReference w:id="10"/>
+        <w:commentReference w:id="9"/>
       </w:r>
       <w:r>
         <w:rPr>
@@ -15569,13 +15923,31 @@
               <w:rPr>
                 <w:lang w:val="it-IT"/>
               </w:rPr>
-              <w:t xml:space="preserve"> 2</w:t>
+              <w:t xml:space="preserve"> </w:t>
             </w:r>
             <w:r>
               <w:rPr>
                 <w:lang w:val="it-IT"/>
               </w:rPr>
-              <w:t>4:00)</w:t>
+              <w:t>24</w:t>
+            </w:r>
+            <w:r>
+              <w:rPr>
+                <w:lang w:val="it-IT"/>
+              </w:rPr>
+              <w:t>:</w:t>
+            </w:r>
+            <w:r>
+              <w:rPr>
+                <w:lang w:val="it-IT"/>
+              </w:rPr>
+              <w:t>00</w:t>
+            </w:r>
+            <w:r>
+              <w:rPr>
+                <w:lang w:val="it-IT"/>
+              </w:rPr>
+              <w:t>)</w:t>
             </w:r>
           </w:p>
         </w:tc>
@@ -15850,6 +16222,7 @@
         <w:rPr>
           <w:noProof/>
         </w:rPr>
+        <w:lastRenderedPageBreak/>
         <w:drawing>
           <wp:inline distT="0" distB="0" distL="0" distR="0" wp14:anchorId="009CCE85" wp14:editId="208E0447">
             <wp:extent cx="6116320" cy="3076575"/>
@@ -15866,7 +16239,7 @@
                     <pic:cNvPicPr/>
                   </pic:nvPicPr>
                   <pic:blipFill>
-                    <a:blip r:embed="rId19" cstate="print">
+                    <a:blip r:embed="rId21" cstate="print">
                       <a:extLst>
                         <a:ext uri="{28A0092B-C50C-407E-A947-70E740481C1C}">
                           <a14:useLocalDpi xmlns:a14="http://schemas.microsoft.com/office/drawing/2010/main" val="0"/>
@@ -15943,7 +16316,6 @@
         <w:pStyle w:val="Els-body-text-large"/>
       </w:pPr>
       <w:r>
-        <w:lastRenderedPageBreak/>
         <w:t xml:space="preserve">In figure is presented </w:t>
       </w:r>
       <w:r>
@@ -15989,13 +16361,13 @@
       <w:pPr>
         <w:spacing w:line="360" w:lineRule="auto"/>
       </w:pPr>
-      <w:commentRangeStart w:id="11"/>
-      <w:commentRangeEnd w:id="11"/>
+      <w:commentRangeStart w:id="10"/>
+      <w:commentRangeEnd w:id="10"/>
       <w:r>
         <w:rPr>
           <w:rStyle w:val="Rimandocommento"/>
         </w:rPr>
-        <w:commentReference w:id="11"/>
+        <w:commentReference w:id="10"/>
       </w:r>
       <w:r>
         <w:rPr>
@@ -16017,7 +16389,7 @@
                     <pic:cNvPicPr/>
                   </pic:nvPicPr>
                   <pic:blipFill>
-                    <a:blip r:embed="rId20" cstate="print">
+                    <a:blip r:embed="rId22" cstate="print">
                       <a:extLst>
                         <a:ext uri="{28A0092B-C50C-407E-A947-70E740481C1C}">
                           <a14:useLocalDpi xmlns:a14="http://schemas.microsoft.com/office/drawing/2010/main" val="0"/>
@@ -16081,11 +16453,12 @@
         <w:spacing w:line="360" w:lineRule="auto"/>
         <w:jc w:val="center"/>
       </w:pPr>
-      <w:commentRangeStart w:id="12"/>
-      <w:r>
-        <w:rPr>
-          <w:noProof/>
-        </w:rPr>
+      <w:commentRangeStart w:id="11"/>
+      <w:r>
+        <w:rPr>
+          <w:noProof/>
+        </w:rPr>
+        <w:lastRenderedPageBreak/>
         <w:drawing>
           <wp:inline distT="0" distB="0" distL="0" distR="0" wp14:anchorId="525B7D97" wp14:editId="6A8407BA">
             <wp:extent cx="4667795" cy="1637024"/>
@@ -16102,7 +16475,7 @@
                     <pic:cNvPicPr/>
                   </pic:nvPicPr>
                   <pic:blipFill>
-                    <a:blip r:embed="rId21" cstate="print">
+                    <a:blip r:embed="rId23" cstate="print">
                       <a:extLst>
                         <a:ext uri="{28A0092B-C50C-407E-A947-70E740481C1C}">
                           <a14:useLocalDpi xmlns:a14="http://schemas.microsoft.com/office/drawing/2010/main" val="0"/>
@@ -16128,12 +16501,12 @@
           </wp:inline>
         </w:drawing>
       </w:r>
-      <w:commentRangeEnd w:id="12"/>
+      <w:commentRangeEnd w:id="11"/>
       <w:r>
         <w:rPr>
           <w:rStyle w:val="Rimandocommento"/>
         </w:rPr>
-        <w:commentReference w:id="12"/>
+        <w:commentReference w:id="11"/>
       </w:r>
     </w:p>
     <w:p>
@@ -16159,7 +16532,7 @@
           <w:lang w:val="en-GB"/>
         </w:rPr>
       </w:pPr>
-      <w:commentRangeStart w:id="13"/>
+      <w:commentRangeStart w:id="12"/>
       <w:r>
         <w:rPr>
           <w:lang w:val="en-GB"/>
@@ -16174,12 +16547,12 @@
       <w:r>
         <w:t xml:space="preserve"> </w:t>
       </w:r>
-      <w:commentRangeEnd w:id="13"/>
+      <w:commentRangeEnd w:id="12"/>
       <w:r>
         <w:rPr>
           <w:rStyle w:val="Rimandocommento"/>
         </w:rPr>
-        <w:commentReference w:id="13"/>
+        <w:commentReference w:id="12"/>
       </w:r>
     </w:p>
     <w:p/>
@@ -16188,13 +16561,13 @@
         <w:spacing w:line="360" w:lineRule="auto"/>
         <w:jc w:val="center"/>
       </w:pPr>
-      <w:commentRangeStart w:id="14"/>
-      <w:commentRangeEnd w:id="14"/>
+      <w:commentRangeStart w:id="13"/>
+      <w:commentRangeEnd w:id="13"/>
       <w:r>
         <w:rPr>
           <w:rStyle w:val="Rimandocommento"/>
         </w:rPr>
-        <w:commentReference w:id="14"/>
+        <w:commentReference w:id="13"/>
       </w:r>
       <w:r>
         <w:rPr>
@@ -16216,7 +16589,7 @@
                     <pic:cNvPicPr/>
                   </pic:nvPicPr>
                   <pic:blipFill>
-                    <a:blip r:embed="rId22" cstate="print">
+                    <a:blip r:embed="rId24" cstate="print">
                       <a:extLst>
                         <a:ext uri="{28A0092B-C50C-407E-A947-70E740481C1C}">
                           <a14:useLocalDpi xmlns:a14="http://schemas.microsoft.com/office/drawing/2010/main" val="0"/>
@@ -16266,20 +16639,19 @@
           <w:lang w:val="en-GB"/>
         </w:rPr>
       </w:pPr>
-      <w:commentRangeStart w:id="15"/>
-      <w:r>
-        <w:rPr>
-          <w:lang w:val="en-GB"/>
-        </w:rPr>
-        <w:lastRenderedPageBreak/>
+      <w:commentRangeStart w:id="14"/>
+      <w:r>
+        <w:rPr>
+          <w:lang w:val="en-GB"/>
+        </w:rPr>
         <w:t>Discussion</w:t>
       </w:r>
-      <w:commentRangeEnd w:id="15"/>
-      <w:r>
-        <w:rPr>
-          <w:lang w:val="en-GB"/>
-        </w:rPr>
-        <w:commentReference w:id="15"/>
+      <w:commentRangeEnd w:id="14"/>
+      <w:r>
+        <w:rPr>
+          <w:lang w:val="en-GB"/>
+        </w:rPr>
+        <w:commentReference w:id="14"/>
       </w:r>
     </w:p>
     <w:p>
@@ -16289,7 +16661,7 @@
           <w:lang w:val="en-GB"/>
         </w:rPr>
       </w:pPr>
-      <w:commentRangeStart w:id="16"/>
+      <w:commentRangeStart w:id="15"/>
       <w:r>
         <w:rPr>
           <w:lang w:val="en-GB"/>
@@ -16441,6 +16813,7 @@
         <w:rPr>
           <w:lang w:val="en-GB"/>
         </w:rPr>
+        <w:lastRenderedPageBreak/>
         <w:fldChar w:fldCharType="begin" w:fldLock="1"/>
       </w:r>
       <w:r>
@@ -16545,12 +16918,12 @@
         </w:rPr>
         <w:t xml:space="preserve"> proposes a method called “Neighbour Profile” based on sampling and density estimation to perform anomaly detection and overcame the issue of twin freak.</w:t>
       </w:r>
-      <w:commentRangeEnd w:id="16"/>
-      <w:r>
-        <w:rPr>
-          <w:lang w:val="en-GB"/>
-        </w:rPr>
-        <w:commentReference w:id="16"/>
+      <w:commentRangeEnd w:id="15"/>
+      <w:r>
+        <w:rPr>
+          <w:lang w:val="en-GB"/>
+        </w:rPr>
+        <w:commentReference w:id="15"/>
       </w:r>
     </w:p>
     <w:p>
@@ -16560,19 +16933,19 @@
           <w:lang w:val="en-GB"/>
         </w:rPr>
       </w:pPr>
-      <w:commentRangeStart w:id="17"/>
+      <w:commentRangeStart w:id="16"/>
       <w:r>
         <w:rPr>
           <w:lang w:val="en-GB"/>
         </w:rPr>
         <w:t>Conclusion</w:t>
       </w:r>
-      <w:commentRangeEnd w:id="17"/>
-      <w:r>
-        <w:rPr>
-          <w:lang w:val="en-GB"/>
-        </w:rPr>
-        <w:commentReference w:id="17"/>
+      <w:commentRangeEnd w:id="16"/>
+      <w:r>
+        <w:rPr>
+          <w:lang w:val="en-GB"/>
+        </w:rPr>
+        <w:commentReference w:id="16"/>
       </w:r>
     </w:p>
     <w:p/>
@@ -17128,7 +17501,6 @@
           <w:noProof/>
           <w:sz w:val="16"/>
         </w:rPr>
-        <w:lastRenderedPageBreak/>
         <w:t>[11]</w:t>
       </w:r>
       <w:r>
@@ -17466,7 +17838,17 @@
           <w:noProof/>
           <w:sz w:val="16"/>
         </w:rPr>
-        <w:t>Proc. - 2019 IEEE Int. Conf. Big Data, Big Data 2019</w:t>
+        <w:t xml:space="preserve">Proc. - 2019 IEEE </w:t>
+      </w:r>
+      <w:r>
+        <w:rPr>
+          <w:i/>
+          <w:iCs/>
+          <w:noProof/>
+          <w:sz w:val="16"/>
+        </w:rPr>
+        <w:lastRenderedPageBreak/>
+        <w:t>Int. Conf. Big Data, Big Data 2019</w:t>
       </w:r>
       <w:r>
         <w:rPr>
@@ -18337,12 +18719,11 @@
         <w:ind w:left="640" w:hanging="640"/>
       </w:pPr>
       <w:r>
-        <w:lastRenderedPageBreak/>
         <w:fldChar w:fldCharType="end"/>
       </w:r>
     </w:p>
     <w:sectPr>
-      <w:headerReference w:type="default" r:id="rId23"/>
+      <w:headerReference w:type="default" r:id="rId25"/>
       <w:pgSz w:w="11900" w:h="16840"/>
       <w:pgMar w:top="1417" w:right="1134" w:bottom="1134" w:left="1134" w:header="708" w:footer="708" w:gutter="0"/>
       <w:cols w:space="708"/>
@@ -18501,71 +18882,7 @@
       </w:r>
     </w:p>
   </w:comment>
-  <w:comment w:id="8" w:author="CHIOSA  ROBERTO" w:date="2021-10-11T19:21:00Z" w:initials="CR">
-    <w:p>
-      <w:pPr>
-        <w:pStyle w:val="Testocommento"/>
-        <w:rPr>
-          <w:lang w:val="it-IT"/>
-        </w:rPr>
-      </w:pPr>
-      <w:r>
-        <w:rPr>
-          <w:rStyle w:val="Rimandocommento"/>
-        </w:rPr>
-        <w:annotationRef/>
-      </w:r>
-      <w:r>
-        <w:rPr>
-          <w:lang w:val="it-IT"/>
-        </w:rPr>
-        <w:t xml:space="preserve">pensalo come semi </w:t>
-      </w:r>
-      <w:proofErr w:type="spellStart"/>
-      <w:r>
-        <w:rPr>
-          <w:lang w:val="it-IT"/>
-        </w:rPr>
-        <w:t>supervised</w:t>
-      </w:r>
-      <w:proofErr w:type="spellEnd"/>
-      <w:r>
-        <w:rPr>
-          <w:lang w:val="it-IT"/>
-        </w:rPr>
-        <w:t xml:space="preserve"> </w:t>
-      </w:r>
-      <w:proofErr w:type="spellStart"/>
-      <w:r>
-        <w:rPr>
-          <w:lang w:val="it-IT"/>
-        </w:rPr>
-        <w:t>perche</w:t>
-      </w:r>
-      <w:proofErr w:type="spellEnd"/>
-      <w:r>
-        <w:rPr>
-          <w:lang w:val="it-IT"/>
-        </w:rPr>
-        <w:t xml:space="preserve"> funziona meglio con </w:t>
-      </w:r>
-      <w:proofErr w:type="gramStart"/>
-      <w:r>
-        <w:rPr>
-          <w:lang w:val="it-IT"/>
-        </w:rPr>
-        <w:t>6</w:t>
-      </w:r>
-      <w:proofErr w:type="gramEnd"/>
-      <w:r>
-        <w:rPr>
-          <w:lang w:val="it-IT"/>
-        </w:rPr>
-        <w:t xml:space="preserve"> clusters</w:t>
-      </w:r>
-    </w:p>
-  </w:comment>
-  <w:comment w:id="9" w:author="CHIOSA  ROBERTO" w:date="2021-10-04T10:36:00Z" w:initials="CR">
+  <w:comment w:id="8" w:author="CHIOSA  ROBERTO" w:date="2021-10-04T10:36:00Z" w:initials="CR">
     <w:p>
       <w:pPr>
         <w:pStyle w:val="comments"/>
@@ -18583,7 +18900,7 @@
       </w:r>
     </w:p>
   </w:comment>
-  <w:comment w:id="10" w:author="CHIOSA  ROBERTO" w:date="2021-10-04T09:31:00Z" w:initials="CR">
+  <w:comment w:id="9" w:author="CHIOSA  ROBERTO" w:date="2021-10-04T09:31:00Z" w:initials="CR">
     <w:p>
       <w:pPr>
         <w:pStyle w:val="comments"/>
@@ -18649,6 +18966,40 @@
       </w:r>
     </w:p>
   </w:comment>
+  <w:comment w:id="10" w:author="CHIOSA  ROBERTO" w:date="2021-10-11T19:22:00Z" w:initials="CR">
+    <w:p>
+      <w:pPr>
+        <w:pStyle w:val="Testocommento"/>
+        <w:rPr>
+          <w:lang w:val="it-IT"/>
+        </w:rPr>
+      </w:pPr>
+      <w:r>
+        <w:rPr>
+          <w:rStyle w:val="Rimandocommento"/>
+        </w:rPr>
+        <w:annotationRef/>
+      </w:r>
+      <w:r>
+        <w:rPr>
+          <w:lang w:val="it-IT"/>
+        </w:rPr>
+        <w:t>procedere</w:t>
+      </w:r>
+      <w:r>
+        <w:rPr>
+          <w:lang w:val="it-IT"/>
+        </w:rPr>
+        <w:t xml:space="preserve"> con questo ti</w:t>
+      </w:r>
+      <w:r>
+        <w:rPr>
+          <w:lang w:val="it-IT"/>
+        </w:rPr>
+        <w:t>po di visualizzazione</w:t>
+      </w:r>
+    </w:p>
+  </w:comment>
   <w:comment w:id="11" w:author="CHIOSA  ROBERTO" w:date="2021-10-11T19:22:00Z" w:initials="CR">
     <w:p>
       <w:pPr>
@@ -18667,23 +19018,31 @@
         <w:rPr>
           <w:lang w:val="it-IT"/>
         </w:rPr>
-        <w:t>procedere</w:t>
+        <w:t>scegliere un cluster ed un con</w:t>
       </w:r>
       <w:r>
         <w:rPr>
           <w:lang w:val="it-IT"/>
         </w:rPr>
-        <w:t xml:space="preserve"> con questo ti</w:t>
-      </w:r>
+        <w:t xml:space="preserve">testo con dei bei profili, ad esempio il primo contesto dove si vede il </w:t>
+      </w:r>
+      <w:proofErr w:type="spellStart"/>
       <w:r>
         <w:rPr>
           <w:lang w:val="it-IT"/>
         </w:rPr>
-        <w:t>po di visualizzazione</w:t>
+        <w:t>rampup</w:t>
+      </w:r>
+      <w:proofErr w:type="spellEnd"/>
+      <w:r>
+        <w:rPr>
+          <w:lang w:val="it-IT"/>
+        </w:rPr>
+        <w:t xml:space="preserve"> shiftato nel tempo che conferma l’utilizzo della CMP</w:t>
       </w:r>
     </w:p>
   </w:comment>
-  <w:comment w:id="12" w:author="CHIOSA  ROBERTO" w:date="2021-10-11T19:22:00Z" w:initials="CR">
+  <w:comment w:id="12" w:author="CHIOSA  ROBERTO" w:date="2021-10-11T19:23:00Z" w:initials="CR">
     <w:p>
       <w:pPr>
         <w:pStyle w:val="Testocommento"/>
@@ -18701,31 +19060,45 @@
         <w:rPr>
           <w:lang w:val="it-IT"/>
         </w:rPr>
-        <w:t>scegliere un cluster ed un con</w:t>
-      </w:r>
+        <w:t xml:space="preserve">creare una visualizzazione riassuntiva della </w:t>
+      </w:r>
+      <w:proofErr w:type="spellStart"/>
       <w:r>
         <w:rPr>
           <w:lang w:val="it-IT"/>
         </w:rPr>
-        <w:t xml:space="preserve">testo con dei bei profili, ad esempio il primo contesto dove si vede il </w:t>
+        <w:t>anomaly</w:t>
+      </w:r>
+      <w:proofErr w:type="spellEnd"/>
+      <w:r>
+        <w:rPr>
+          <w:lang w:val="it-IT"/>
+        </w:rPr>
+        <w:t xml:space="preserve"> </w:t>
       </w:r>
       <w:proofErr w:type="spellStart"/>
       <w:r>
         <w:rPr>
           <w:lang w:val="it-IT"/>
         </w:rPr>
-        <w:t>rampup</w:t>
+        <w:t>libr</w:t>
+      </w:r>
+      <w:r>
+        <w:rPr>
+          <w:lang w:val="it-IT"/>
+        </w:rPr>
+        <w:t>ary</w:t>
       </w:r>
       <w:proofErr w:type="spellEnd"/>
       <w:r>
         <w:rPr>
           <w:lang w:val="it-IT"/>
         </w:rPr>
-        <w:t xml:space="preserve"> shiftato nel tempo che conferma l’utilizzo della CMP</w:t>
+        <w:t xml:space="preserve"> e mettere in appendice</w:t>
       </w:r>
     </w:p>
   </w:comment>
-  <w:comment w:id="13" w:author="CHIOSA  ROBERTO" w:date="2021-10-11T19:23:00Z" w:initials="CR">
+  <w:comment w:id="13" w:author="CHIOSA  ROBERTO" w:date="2021-10-11T19:22:00Z" w:initials="CR">
     <w:p>
       <w:pPr>
         <w:pStyle w:val="Testocommento"/>
@@ -18743,87 +19116,60 @@
         <w:rPr>
           <w:lang w:val="it-IT"/>
         </w:rPr>
-        <w:t xml:space="preserve">creare una visualizzazione riassuntiva della </w:t>
+        <w:t>scegliere un cluster ed un con</w:t>
+      </w:r>
+      <w:r>
+        <w:rPr>
+          <w:lang w:val="it-IT"/>
+        </w:rPr>
+        <w:t xml:space="preserve">testo con dei bei profili, ad esempio il primo contesto dove si vede il </w:t>
       </w:r>
       <w:proofErr w:type="spellStart"/>
       <w:r>
         <w:rPr>
           <w:lang w:val="it-IT"/>
         </w:rPr>
-        <w:t>anomaly</w:t>
+        <w:t>rampup</w:t>
       </w:r>
       <w:proofErr w:type="spellEnd"/>
       <w:r>
         <w:rPr>
           <w:lang w:val="it-IT"/>
         </w:rPr>
-        <w:t xml:space="preserve"> </w:t>
-      </w:r>
-      <w:proofErr w:type="spellStart"/>
-      <w:r>
-        <w:rPr>
-          <w:lang w:val="it-IT"/>
-        </w:rPr>
-        <w:t>libr</w:t>
-      </w:r>
-      <w:r>
-        <w:rPr>
-          <w:lang w:val="it-IT"/>
-        </w:rPr>
-        <w:t>ary</w:t>
-      </w:r>
-      <w:proofErr w:type="spellEnd"/>
-      <w:r>
-        <w:rPr>
-          <w:lang w:val="it-IT"/>
-        </w:rPr>
-        <w:t xml:space="preserve"> e mettere in appendice</w:t>
+        <w:t xml:space="preserve"> shiftato nel tempo che conferma l’utilizzo della CMP</w:t>
       </w:r>
     </w:p>
   </w:comment>
-  <w:comment w:id="14" w:author="CHIOSA  ROBERTO" w:date="2021-10-11T19:22:00Z" w:initials="CR">
+  <w:comment w:id="14" w:author="CHIOSA  ROBERTO" w:date="2021-09-02T16:27:00Z" w:initials="CR">
     <w:p>
       <w:pPr>
-        <w:pStyle w:val="Testocommento"/>
-        <w:rPr>
-          <w:lang w:val="it-IT"/>
-        </w:rPr>
-      </w:pPr>
-      <w:r>
-        <w:rPr>
-          <w:rStyle w:val="Rimandocommento"/>
-        </w:rPr>
+        <w:pStyle w:val="comments"/>
+      </w:pPr>
+      <w:r>
         <w:annotationRef/>
       </w:r>
       <w:r>
-        <w:rPr>
-          <w:lang w:val="it-IT"/>
-        </w:rPr>
-        <w:t>scegliere un cluster ed un con</w:t>
-      </w:r>
-      <w:r>
-        <w:rPr>
-          <w:lang w:val="it-IT"/>
-        </w:rPr>
-        <w:t xml:space="preserve">testo con dei bei profili, ad esempio il primo contesto dove si vede il </w:t>
-      </w:r>
-      <w:proofErr w:type="spellStart"/>
-      <w:r>
-        <w:rPr>
-          <w:lang w:val="it-IT"/>
-        </w:rPr>
-        <w:t>rampup</w:t>
-      </w:r>
-      <w:proofErr w:type="spellEnd"/>
-      <w:r>
-        <w:rPr>
-          <w:lang w:val="it-IT"/>
-        </w:rPr>
-        <w:t xml:space="preserve"> shiftato nel tempo che conferma l’utilizzo della CMP</w:t>
+        <w:t xml:space="preserve">riprendi </w:t>
+      </w:r>
+    </w:p>
+    <w:p>
+      <w:pPr>
+        <w:pStyle w:val="comments"/>
+      </w:pPr>
+      <w:r>
+        <w:t>come si aggiorna la library</w:t>
+      </w:r>
+    </w:p>
+    <w:p>
+      <w:pPr>
+        <w:pStyle w:val="comments"/>
+      </w:pPr>
+      <w:r>
+        <w:t>accensione e spegnimenti com time lag, nelle classiche cluster analysis si hanno problemi, cerca simile in una fascia con time lag</w:t>
       </w:r>
     </w:p>
   </w:comment>
-  <w:comment w:id="15" w:author="CHIOSA  ROBERTO" w:date="2021-09-02T16:27:00Z" w:initials="CR">
+  <w:comment w:id="15" w:author="CHIOSA  ROBERTO" w:date="2021-09-13T19:08:00Z" w:initials="CR">
     <w:p>
       <w:pPr>
         <w:pStyle w:val="comments"/>
@@ -18832,40 +19178,11 @@
         <w:annotationRef/>
       </w:r>
       <w:r>
-        <w:t xml:space="preserve">riprendi </w:t>
-      </w:r>
-    </w:p>
-    <w:p>
-      <w:pPr>
-        <w:pStyle w:val="comments"/>
-      </w:pPr>
-      <w:r>
-        <w:t>come si aggiorna la library</w:t>
-      </w:r>
-    </w:p>
-    <w:p>
-      <w:pPr>
-        <w:pStyle w:val="comments"/>
-      </w:pPr>
-      <w:r>
-        <w:t>accensione e spegnimenti com time lag, nelle classiche cluster analysis si hanno problemi, cerca simile in una fascia con time lag</w:t>
+        <w:t>discussion</w:t>
       </w:r>
     </w:p>
   </w:comment>
-  <w:comment w:id="16" w:author="CHIOSA  ROBERTO" w:date="2021-09-13T19:08:00Z" w:initials="CR">
-    <w:p>
-      <w:pPr>
-        <w:pStyle w:val="comments"/>
-      </w:pPr>
-      <w:r>
-        <w:annotationRef/>
-      </w:r>
-      <w:r>
-        <w:t>discussion</w:t>
-      </w:r>
-    </w:p>
-  </w:comment>
-  <w:comment w:id="17" w:author="CHIOSA  ROBERTO" w:date="2021-09-21T11:56:00Z" w:initials="CR">
+  <w:comment w:id="16" w:author="CHIOSA  ROBERTO" w:date="2021-09-21T11:56:00Z" w:initials="CR">
     <w:p>
       <w:pPr>
         <w:pStyle w:val="comments"/>
@@ -18893,7 +19210,6 @@
   <w15:commentEx w15:paraId="7979901A" w15:done="0"/>
   <w15:commentEx w15:paraId="40662B43" w15:done="0"/>
   <w15:commentEx w15:paraId="3E91CAD7" w15:done="0"/>
-  <w15:commentEx w15:paraId="6270962F" w15:done="0"/>
   <w15:commentEx w15:paraId="2316D36F" w15:done="0"/>
   <w15:commentEx w15:paraId="507B7933" w15:done="0"/>
   <w15:commentEx w15:paraId="0FB675B3" w15:done="0"/>
@@ -18915,7 +19231,6 @@
   <w16cex:commentExtensible w16cex:durableId="24DB7999" w16cex:dateUtc="2021-09-02T14:26:00Z"/>
   <w16cex:commentExtensible w16cex:durableId="25049FD1" w16cex:dateUtc="2021-10-03T19:32:00Z"/>
   <w16cex:commentExtensible w16cex:durableId="24F5F21F" w16cex:dateUtc="2021-09-22T16:19:00Z"/>
-  <w16cex:commentExtensible w16cex:durableId="250F0D44" w16cex:dateUtc="2021-10-11T17:21:00Z"/>
   <w16cex:commentExtensible w16cex:durableId="250557BF" w16cex:dateUtc="2021-10-04T08:36:00Z"/>
   <w16cex:commentExtensible w16cex:durableId="2505487A" w16cex:dateUtc="2021-10-04T07:31:00Z"/>
   <w16cex:commentExtensible w16cex:durableId="250F0D5C" w16cex:dateUtc="2021-10-11T17:22:00Z"/>
@@ -18937,7 +19252,6 @@
   <w16cid:commentId w16cid:paraId="7979901A" w16cid:durableId="24DB7999"/>
   <w16cid:commentId w16cid:paraId="40662B43" w16cid:durableId="25049FD1"/>
   <w16cid:commentId w16cid:paraId="3E91CAD7" w16cid:durableId="24F5F21F"/>
-  <w16cid:commentId w16cid:paraId="6270962F" w16cid:durableId="250F0D44"/>
   <w16cid:commentId w16cid:paraId="2316D36F" w16cid:durableId="250557BF"/>
   <w16cid:commentId w16cid:paraId="507B7933" w16cid:durableId="2505487A"/>
   <w16cid:commentId w16cid:paraId="0FB675B3" w16cid:durableId="250F0D5C"/>
@@ -20853,7 +21167,7 @@
       <w:lvlText w:val="%1."/>
       <w:lvlJc w:val="left"/>
       <w:pPr>
-        <w:ind w:left="0" w:firstLine="0"/>
+        <w:ind w:left="993" w:firstLine="0"/>
       </w:pPr>
     </w:lvl>
     <w:lvl w:ilvl="1">
@@ -22166,6 +22480,7 @@
       </w:numPr>
       <w:suppressAutoHyphens/>
       <w:spacing w:before="240" w:after="240" w:line="240" w:lineRule="exact"/>
+      <w:ind w:left="0"/>
     </w:pPr>
     <w:rPr>
       <w:rFonts w:ascii="Times New Roman" w:eastAsia="SimSun" w:hAnsi="Times New Roman" w:cs="Times New Roman"/>

</xml_diff>